<commit_message>
Fix topic page nav container
</commit_message>
<xml_diff>
--- a/foo/kungalgame/about.docx
+++ b/foo/kungalgame/about.docx
@@ -27,9 +27,11 @@
     </w:p>
     <w:p/>
     <w:p>
+      <w:proofErr w:type="spellStart"/>
       <w:r>
         <w:t>KUNGalgame</w:t>
       </w:r>
+      <w:proofErr w:type="spellEnd"/>
       <w:r>
         <w:rPr>
           <w:rFonts w:hint="eastAsia"/>
@@ -43,10 +45,29 @@
         <w:rPr>
           <w:rFonts w:hint="eastAsia"/>
         </w:rPr>
-        <w:t xml:space="preserve">（鲲）个人发起的一个 </w:t>
-      </w:r>
-      <w:r>
-        <w:t xml:space="preserve">galgame </w:t>
+        <w:t>（</w:t>
+      </w:r>
+      <w:proofErr w:type="gramStart"/>
+      <w:r>
+        <w:rPr>
+          <w:rFonts w:hint="eastAsia"/>
+        </w:rPr>
+        <w:t>鲲</w:t>
+      </w:r>
+      <w:proofErr w:type="gramEnd"/>
+      <w:r>
+        <w:rPr>
+          <w:rFonts w:hint="eastAsia"/>
+        </w:rPr>
+        <w:t xml:space="preserve">）个人发起的一个 </w:t>
+      </w:r>
+      <w:proofErr w:type="spellStart"/>
+      <w:r>
+        <w:t>galgame</w:t>
+      </w:r>
+      <w:proofErr w:type="spellEnd"/>
+      <w:r>
+        <w:t xml:space="preserve"> </w:t>
       </w:r>
       <w:r>
         <w:rPr>
@@ -57,8 +78,13 @@
     </w:p>
     <w:p/>
     <w:p>
-      <w:r>
-        <w:t xml:space="preserve">KUNGalgame </w:t>
+      <w:proofErr w:type="spellStart"/>
+      <w:r>
+        <w:t>KUNGalgame</w:t>
+      </w:r>
+      <w:proofErr w:type="spellEnd"/>
+      <w:r>
+        <w:t xml:space="preserve"> </w:t>
       </w:r>
       <w:r>
         <w:rPr>
@@ -107,7 +133,15 @@
         <w:t>捧</w:t>
       </w:r>
       <w:r>
-        <w:t>一踩一，以批评为美德等等不好的现状</w:t>
+        <w:t>一踩</w:t>
+      </w:r>
+      <w:proofErr w:type="gramStart"/>
+      <w:r>
+        <w:t>一</w:t>
+      </w:r>
+      <w:proofErr w:type="gramEnd"/>
+      <w:r>
+        <w:t>，以批评为美德等等不好的现状</w:t>
       </w:r>
     </w:p>
     <w:p>
@@ -220,8 +254,13 @@
         </w:rPr>
         <w:t xml:space="preserve">我们将要实现的最终目标是：世界上最棒的 </w:t>
       </w:r>
-      <w:r>
-        <w:t xml:space="preserve">galgame </w:t>
+      <w:proofErr w:type="spellStart"/>
+      <w:r>
+        <w:t>galgame</w:t>
+      </w:r>
+      <w:proofErr w:type="spellEnd"/>
+      <w:r>
+        <w:t xml:space="preserve"> </w:t>
       </w:r>
       <w:r>
         <w:rPr>
@@ -293,7 +332,21 @@
         <w:rPr>
           <w:rFonts w:hint="eastAsia"/>
         </w:rPr>
-        <w:t>看法、亦或者是单纯的想要闲聊吹水，</w:t>
+        <w:t>看法、</w:t>
+      </w:r>
+      <w:proofErr w:type="gramStart"/>
+      <w:r>
+        <w:rPr>
+          <w:rFonts w:hint="eastAsia"/>
+        </w:rPr>
+        <w:t>亦或</w:t>
+      </w:r>
+      <w:proofErr w:type="gramEnd"/>
+      <w:r>
+        <w:rPr>
+          <w:rFonts w:hint="eastAsia"/>
+        </w:rPr>
+        <w:t>者是单纯的想要闲聊吹水，</w:t>
       </w:r>
       <w:r>
         <w:rPr>
@@ -338,11 +391,19 @@
         <w:rPr>
           <w:rFonts w:hint="eastAsia"/>
         </w:rPr>
-        <w:t>（Ga</w:t>
+        <w:t>（</w:t>
+      </w:r>
+      <w:proofErr w:type="spellStart"/>
+      <w:r>
+        <w:rPr>
+          <w:rFonts w:hint="eastAsia"/>
+        </w:rPr>
+        <w:t>Ga</w:t>
       </w:r>
       <w:r>
         <w:t>lworld</w:t>
       </w:r>
+      <w:proofErr w:type="spellEnd"/>
       <w:r>
         <w:rPr>
           <w:rFonts w:hint="eastAsia"/>
@@ -355,8 +416,13 @@
         <w:widowControl/>
         <w:jc w:val="left"/>
       </w:pPr>
-      <w:r>
-        <w:t xml:space="preserve">Shinnku </w:t>
+      <w:proofErr w:type="spellStart"/>
+      <w:r>
+        <w:t>Shinnku</w:t>
+      </w:r>
+      <w:proofErr w:type="spellEnd"/>
+      <w:r>
+        <w:t xml:space="preserve"> </w:t>
       </w:r>
       <w:r>
         <w:rPr>
@@ -370,6 +436,7 @@
         <w:widowControl/>
         <w:jc w:val="left"/>
       </w:pPr>
+      <w:proofErr w:type="spellStart"/>
       <w:r>
         <w:rPr>
           <w:rFonts w:hint="eastAsia"/>
@@ -377,17 +444,37 @@
         <w:t>Y</w:t>
       </w:r>
       <w:r>
-        <w:t xml:space="preserve">mgal </w:t>
-      </w:r>
-      <w:r>
-        <w:rPr>
-          <w:rFonts w:hint="eastAsia"/>
-        </w:rPr>
-        <w:t xml:space="preserve">（月幕 </w:t>
-      </w:r>
+        <w:t>mgal</w:t>
+      </w:r>
+      <w:proofErr w:type="spellEnd"/>
+      <w:r>
+        <w:t xml:space="preserve"> </w:t>
+      </w:r>
+      <w:r>
+        <w:rPr>
+          <w:rFonts w:hint="eastAsia"/>
+        </w:rPr>
+        <w:t>（</w:t>
+      </w:r>
+      <w:proofErr w:type="gramStart"/>
+      <w:r>
+        <w:rPr>
+          <w:rFonts w:hint="eastAsia"/>
+        </w:rPr>
+        <w:t>月幕</w:t>
+      </w:r>
+      <w:proofErr w:type="gramEnd"/>
+      <w:r>
+        <w:rPr>
+          <w:rFonts w:hint="eastAsia"/>
+        </w:rPr>
+        <w:t xml:space="preserve"> </w:t>
+      </w:r>
+      <w:proofErr w:type="spellStart"/>
       <w:r>
         <w:t>Galgame</w:t>
       </w:r>
+      <w:proofErr w:type="spellEnd"/>
       <w:r>
         <w:rPr>
           <w:rFonts w:hint="eastAsia"/>
@@ -503,7 +590,21 @@
         <w:rPr>
           <w:rFonts w:hint="eastAsia"/>
         </w:rPr>
-        <w:t>（绯月）</w:t>
+        <w:t>（</w:t>
+      </w:r>
+      <w:proofErr w:type="gramStart"/>
+      <w:r>
+        <w:rPr>
+          <w:rFonts w:hint="eastAsia"/>
+        </w:rPr>
+        <w:t>绯</w:t>
+      </w:r>
+      <w:proofErr w:type="gramEnd"/>
+      <w:r>
+        <w:rPr>
+          <w:rFonts w:hint="eastAsia"/>
+        </w:rPr>
+        <w:t>月）</w:t>
       </w:r>
     </w:p>
     <w:p>
@@ -538,9 +639,11 @@
         </w:rPr>
         <w:t xml:space="preserve">其中对我灵感启发最大的莫过于 </w:t>
       </w:r>
+      <w:proofErr w:type="spellStart"/>
       <w:r>
         <w:t>Codepen</w:t>
       </w:r>
+      <w:proofErr w:type="spellEnd"/>
       <w:r>
         <w:t xml:space="preserve"> </w:t>
       </w:r>
@@ -550,9 +653,11 @@
         </w:rPr>
         <w:t xml:space="preserve">以及 </w:t>
       </w:r>
+      <w:proofErr w:type="spellStart"/>
       <w:r>
         <w:t>giuhub</w:t>
       </w:r>
+      <w:proofErr w:type="spellEnd"/>
       <w:r>
         <w:t xml:space="preserve"> </w:t>
       </w:r>
@@ -560,7 +665,21 @@
         <w:rPr>
           <w:rFonts w:hint="eastAsia"/>
         </w:rPr>
-        <w:t>里众多大佬的设计思想，以上的全部链接可以查看感谢名单。</w:t>
+        <w:t>里众多大佬的设计思想，以上的全部链接可以</w:t>
+      </w:r>
+      <w:proofErr w:type="gramStart"/>
+      <w:r>
+        <w:rPr>
+          <w:rFonts w:hint="eastAsia"/>
+        </w:rPr>
+        <w:t>查看感谢</w:t>
+      </w:r>
+      <w:proofErr w:type="gramEnd"/>
+      <w:r>
+        <w:rPr>
+          <w:rFonts w:hint="eastAsia"/>
+        </w:rPr>
+        <w:t>名单。</w:t>
       </w:r>
     </w:p>
     <w:p>
@@ -586,10 +705,29 @@
         <w:rPr>
           <w:rFonts w:hint="eastAsia"/>
         </w:rPr>
-        <w:t xml:space="preserve">世界上最萌的 </w:t>
-      </w:r>
-      <w:r>
-        <w:t xml:space="preserve">galgame </w:t>
+        <w:t>世界上</w:t>
+      </w:r>
+      <w:proofErr w:type="gramStart"/>
+      <w:r>
+        <w:rPr>
+          <w:rFonts w:hint="eastAsia"/>
+        </w:rPr>
+        <w:t>最</w:t>
+      </w:r>
+      <w:proofErr w:type="gramEnd"/>
+      <w:r>
+        <w:rPr>
+          <w:rFonts w:hint="eastAsia"/>
+        </w:rPr>
+        <w:t xml:space="preserve">萌的 </w:t>
+      </w:r>
+      <w:proofErr w:type="spellStart"/>
+      <w:r>
+        <w:t>galgame</w:t>
+      </w:r>
+      <w:proofErr w:type="spellEnd"/>
+      <w:r>
+        <w:t xml:space="preserve"> </w:t>
       </w:r>
       <w:r>
         <w:rPr>
@@ -608,8 +746,13 @@
       </w:r>
     </w:p>
     <w:p>
-      <w:r>
-        <w:t xml:space="preserve">Galgame </w:t>
+      <w:proofErr w:type="spellStart"/>
+      <w:r>
+        <w:t>Galgame</w:t>
+      </w:r>
+      <w:proofErr w:type="spellEnd"/>
+      <w:r>
+        <w:t xml:space="preserve"> </w:t>
       </w:r>
       <w:r>
         <w:rPr>
@@ -617,8 +760,13 @@
         </w:rPr>
         <w:t xml:space="preserve">论坛意味着我们只以 </w:t>
       </w:r>
-      <w:r>
-        <w:t xml:space="preserve">galgame </w:t>
+      <w:proofErr w:type="spellStart"/>
+      <w:r>
+        <w:t>galgame</w:t>
+      </w:r>
+      <w:proofErr w:type="spellEnd"/>
+      <w:r>
+        <w:t xml:space="preserve"> </w:t>
       </w:r>
       <w:r>
         <w:rPr>
@@ -638,8 +786,13 @@
         </w:rPr>
         <w:t xml:space="preserve">和 </w:t>
       </w:r>
-      <w:r>
-        <w:t xml:space="preserve">galgame </w:t>
+      <w:proofErr w:type="spellStart"/>
+      <w:r>
+        <w:t>galgame</w:t>
+      </w:r>
+      <w:proofErr w:type="spellEnd"/>
+      <w:r>
+        <w:t xml:space="preserve"> </w:t>
       </w:r>
       <w:r>
         <w:rPr>
@@ -669,16 +822,6 @@
         <w:t>以营造最良好的氛围为理念</w:t>
       </w:r>
     </w:p>
-    <w:p/>
-    <w:p>
-      <w:r>
-        <w:rPr>
-          <w:rFonts w:hint="eastAsia"/>
-        </w:rPr>
-        <w:t>紧接上一条，在整个网站编写之前，我在设计图上写了这些：</w:t>
-      </w:r>
-    </w:p>
-    <w:p/>
     <w:p>
       <w:pPr>
         <w:widowControl/>
@@ -698,8 +841,13 @@
         </w:rPr>
         <w:t xml:space="preserve">这意味这不可以在 </w:t>
       </w:r>
-      <w:r>
-        <w:t xml:space="preserve">KUNGalgame </w:t>
+      <w:proofErr w:type="spellStart"/>
+      <w:r>
+        <w:t>KUNGalgame</w:t>
+      </w:r>
+      <w:proofErr w:type="spellEnd"/>
+      <w:r>
+        <w:t xml:space="preserve"> </w:t>
       </w:r>
       <w:r>
         <w:rPr>
@@ -711,7 +859,21 @@
         <w:rPr>
           <w:rFonts w:hint="eastAsia"/>
         </w:rPr>
-        <w:t>阴阳怪气、捧一踩一等等不好的行为，当然，这一切都取决于</w:t>
+        <w:t>阴阳怪气、捧一踩一等</w:t>
+      </w:r>
+      <w:proofErr w:type="gramStart"/>
+      <w:r>
+        <w:rPr>
+          <w:rFonts w:hint="eastAsia"/>
+        </w:rPr>
+        <w:t>等</w:t>
+      </w:r>
+      <w:proofErr w:type="gramEnd"/>
+      <w:r>
+        <w:rPr>
+          <w:rFonts w:hint="eastAsia"/>
+        </w:rPr>
+        <w:t>不好的行为，当然，这一切都取决于</w:t>
       </w:r>
       <w:r>
         <w:rPr>
@@ -777,7 +939,21 @@
         <w:rPr>
           <w:rFonts w:hint="eastAsia"/>
         </w:rPr>
-        <w:t>广告的构成，如果发现了类似于广告的情况，请踩这个帖子，</w:t>
+        <w:t>广告的构成，如果发现了类似于广告的情况，</w:t>
+      </w:r>
+      <w:proofErr w:type="gramStart"/>
+      <w:r>
+        <w:rPr>
+          <w:rFonts w:hint="eastAsia"/>
+        </w:rPr>
+        <w:t>请踩这个</w:t>
+      </w:r>
+      <w:proofErr w:type="gramEnd"/>
+      <w:r>
+        <w:rPr>
+          <w:rFonts w:hint="eastAsia"/>
+        </w:rPr>
+        <w:t>帖子，</w:t>
       </w:r>
       <w:r>
         <w:rPr>
@@ -828,7 +1004,21 @@
         <w:rPr>
           <w:rFonts w:hint="eastAsia"/>
         </w:rPr>
-        <w:t>永远不会为网站的任何虚拟货币（萌萌点）花钱，虚拟货币的数量取决于别人对你的赞赏，</w:t>
+        <w:t>永远不会为网站的任何虚拟货币（萌</w:t>
+      </w:r>
+      <w:proofErr w:type="gramStart"/>
+      <w:r>
+        <w:rPr>
+          <w:rFonts w:hint="eastAsia"/>
+        </w:rPr>
+        <w:t>萌</w:t>
+      </w:r>
+      <w:proofErr w:type="gramEnd"/>
+      <w:r>
+        <w:rPr>
+          <w:rFonts w:hint="eastAsia"/>
+        </w:rPr>
+        <w:t>点）花钱，虚拟货币的数量取决于别人对你的赞赏，</w:t>
       </w:r>
       <w:r>
         <w:rPr>
@@ -876,7 +1066,21 @@
         <w:rPr>
           <w:rFonts w:hint="eastAsia"/>
         </w:rPr>
-        <w:t>有问题，直接关站即可，当然，</w:t>
+        <w:t>有问题，</w:t>
+      </w:r>
+      <w:proofErr w:type="gramStart"/>
+      <w:r>
+        <w:rPr>
+          <w:rFonts w:hint="eastAsia"/>
+        </w:rPr>
+        <w:t>直接关站即</w:t>
+      </w:r>
+      <w:proofErr w:type="gramEnd"/>
+      <w:r>
+        <w:rPr>
+          <w:rFonts w:hint="eastAsia"/>
+        </w:rPr>
+        <w:t>可，当然，</w:t>
       </w:r>
       <w:r>
         <w:rPr>
@@ -1002,6 +1206,7 @@
         <w:rPr>
           <w:rFonts w:hint="eastAsia"/>
         </w:rPr>
+        <w:lastRenderedPageBreak/>
         <w:t xml:space="preserve">涉及到敏感话题请在文章标题注明，例如 </w:t>
       </w:r>
       <w:r>
@@ -1053,7 +1258,21 @@
         <w:rPr>
           <w:rFonts w:hint="eastAsia"/>
         </w:rPr>
-        <w:t>当然是因为这些不萌啦</w:t>
+        <w:t>当然是因为这些</w:t>
+      </w:r>
+      <w:proofErr w:type="gramStart"/>
+      <w:r>
+        <w:rPr>
+          <w:rFonts w:hint="eastAsia"/>
+        </w:rPr>
+        <w:t>不</w:t>
+      </w:r>
+      <w:proofErr w:type="gramEnd"/>
+      <w:r>
+        <w:rPr>
+          <w:rFonts w:hint="eastAsia"/>
+        </w:rPr>
+        <w:t>萌啦</w:t>
       </w:r>
     </w:p>
     <w:p>
@@ -1145,7 +1364,28 @@
       </w:r>
     </w:p>
     <w:p/>
-    <w:p/>
+    <w:p>
+      <w:r>
+        <w:t>准确来讲，我们需要使用以下权限：</w:t>
+      </w:r>
+    </w:p>
+    <w:p/>
+    <w:p/>
+    <w:p>
+      <w:r>
+        <w:t>个人相关：邮箱、注册时间等，用于找回密码</w:t>
+      </w:r>
+    </w:p>
+    <w:p>
+      <w:r>
+        <w:t>日志相关：通过 cookies、Local Storage 等手段，提供搜索历史、图片缓存等优化体验，您可以禁用 cookie 等来禁止我们使用</w:t>
+      </w:r>
+    </w:p>
+    <w:p>
+      <w:r>
+        <w:t>设备相关：设备日期、操作系统信息等，方便我们对设备进行适配</w:t>
+      </w:r>
+    </w:p>
     <w:p/>
     <w:p>
       <w:pPr>
@@ -1169,8 +1409,13 @@
     </w:p>
     <w:p/>
     <w:p/>
-    <w:p/>
-    <w:p/>
+    <w:p>
+      <w:pPr>
+        <w:rPr>
+          <w:rFonts w:hint="eastAsia"/>
+        </w:rPr>
+      </w:pPr>
+    </w:p>
     <w:p>
       <w:pPr>
         <w:pStyle w:val="2"/>
@@ -1201,7 +1446,21 @@
         <w:rPr>
           <w:rFonts w:hint="eastAsia"/>
         </w:rPr>
-        <w:t>萌萌点：</w:t>
+        <w:t>萌</w:t>
+      </w:r>
+      <w:proofErr w:type="gramStart"/>
+      <w:r>
+        <w:rPr>
+          <w:rFonts w:hint="eastAsia"/>
+        </w:rPr>
+        <w:t>萌</w:t>
+      </w:r>
+      <w:proofErr w:type="gramEnd"/>
+      <w:r>
+        <w:rPr>
+          <w:rFonts w:hint="eastAsia"/>
+        </w:rPr>
+        <w:t>点：</w:t>
       </w:r>
     </w:p>
     <w:p/>
@@ -1235,7 +1494,21 @@
         <w:rPr>
           <w:rFonts w:hint="eastAsia"/>
         </w:rPr>
-        <w:t>萌萌点</w:t>
+        <w:t>萌</w:t>
+      </w:r>
+      <w:proofErr w:type="gramStart"/>
+      <w:r>
+        <w:rPr>
+          <w:rFonts w:hint="eastAsia"/>
+        </w:rPr>
+        <w:t>萌</w:t>
+      </w:r>
+      <w:proofErr w:type="gramEnd"/>
+      <w:r>
+        <w:rPr>
+          <w:rFonts w:hint="eastAsia"/>
+        </w:rPr>
+        <w:t>点</w:t>
       </w:r>
     </w:p>
     <w:p>
@@ -1278,7 +1551,21 @@
         <w:rPr>
           <w:rFonts w:hint="eastAsia"/>
         </w:rPr>
-        <w:t>萌萌点</w:t>
+        <w:t>萌</w:t>
+      </w:r>
+      <w:proofErr w:type="gramStart"/>
+      <w:r>
+        <w:rPr>
+          <w:rFonts w:hint="eastAsia"/>
+        </w:rPr>
+        <w:t>萌</w:t>
+      </w:r>
+      <w:proofErr w:type="gramEnd"/>
+      <w:r>
+        <w:rPr>
+          <w:rFonts w:hint="eastAsia"/>
+        </w:rPr>
+        <w:t>点</w:t>
       </w:r>
     </w:p>
     <w:p>
@@ -1315,7 +1602,21 @@
         <w:rPr>
           <w:rFonts w:hint="eastAsia"/>
         </w:rPr>
-        <w:t>萌萌点</w:t>
+        <w:t>萌</w:t>
+      </w:r>
+      <w:proofErr w:type="gramStart"/>
+      <w:r>
+        <w:rPr>
+          <w:rFonts w:hint="eastAsia"/>
+        </w:rPr>
+        <w:t>萌</w:t>
+      </w:r>
+      <w:proofErr w:type="gramEnd"/>
+      <w:r>
+        <w:rPr>
+          <w:rFonts w:hint="eastAsia"/>
+        </w:rPr>
+        <w:t>点</w:t>
       </w:r>
     </w:p>
     <w:p>
@@ -1331,6 +1632,7 @@
         <w:rPr>
           <w:rFonts w:hint="eastAsia"/>
         </w:rPr>
+        <w:lastRenderedPageBreak/>
         <w:t xml:space="preserve">帖子每被评论 </w:t>
       </w:r>
       <w:r>
@@ -1352,7 +1654,21 @@
         <w:rPr>
           <w:rFonts w:hint="eastAsia"/>
         </w:rPr>
-        <w:t>萌萌点</w:t>
+        <w:t>萌</w:t>
+      </w:r>
+      <w:proofErr w:type="gramStart"/>
+      <w:r>
+        <w:rPr>
+          <w:rFonts w:hint="eastAsia"/>
+        </w:rPr>
+        <w:t>萌</w:t>
+      </w:r>
+      <w:proofErr w:type="gramEnd"/>
+      <w:r>
+        <w:rPr>
+          <w:rFonts w:hint="eastAsia"/>
+        </w:rPr>
+        <w:t>点</w:t>
       </w:r>
     </w:p>
     <w:p>
@@ -1389,7 +1705,21 @@
         <w:rPr>
           <w:rFonts w:hint="eastAsia"/>
         </w:rPr>
-        <w:t>萌萌点</w:t>
+        <w:t>萌</w:t>
+      </w:r>
+      <w:proofErr w:type="gramStart"/>
+      <w:r>
+        <w:rPr>
+          <w:rFonts w:hint="eastAsia"/>
+        </w:rPr>
+        <w:t>萌</w:t>
+      </w:r>
+      <w:proofErr w:type="gramEnd"/>
+      <w:r>
+        <w:rPr>
+          <w:rFonts w:hint="eastAsia"/>
+        </w:rPr>
+        <w:t>点</w:t>
       </w:r>
     </w:p>
     <w:p>
@@ -1402,8 +1732,15 @@
         <w:ind w:firstLineChars="0"/>
       </w:pPr>
       <w:r>
-        <w:lastRenderedPageBreak/>
-        <w:t>每日前 7 次回复获得 1 萌萌点</w:t>
+        <w:t>每日前 7 次回复获得 1 萌</w:t>
+      </w:r>
+      <w:proofErr w:type="gramStart"/>
+      <w:r>
+        <w:t>萌</w:t>
+      </w:r>
+      <w:proofErr w:type="gramEnd"/>
+      <w:r>
+        <w:t>点</w:t>
       </w:r>
     </w:p>
     <w:p>
@@ -1416,7 +1753,23 @@
         <w:ind w:firstLineChars="0"/>
       </w:pPr>
       <w:r>
-        <w:t>每日前 3 次点赞获得 1 萌萌点</w:t>
+        <w:t xml:space="preserve">每日前 3 </w:t>
+      </w:r>
+      <w:proofErr w:type="gramStart"/>
+      <w:r>
+        <w:t>次点赞获得</w:t>
+      </w:r>
+      <w:proofErr w:type="gramEnd"/>
+      <w:r>
+        <w:t xml:space="preserve"> 1 萌</w:t>
+      </w:r>
+      <w:proofErr w:type="gramStart"/>
+      <w:r>
+        <w:t>萌</w:t>
+      </w:r>
+      <w:proofErr w:type="gramEnd"/>
+      <w:r>
+        <w:t>点</w:t>
       </w:r>
     </w:p>
     <w:p/>
@@ -1468,7 +1821,21 @@
         <w:rPr>
           <w:rFonts w:hint="eastAsia"/>
         </w:rPr>
-        <w:t>萌萌点</w:t>
+        <w:t>萌</w:t>
+      </w:r>
+      <w:proofErr w:type="gramStart"/>
+      <w:r>
+        <w:rPr>
+          <w:rFonts w:hint="eastAsia"/>
+        </w:rPr>
+        <w:t>萌</w:t>
+      </w:r>
+      <w:proofErr w:type="gramEnd"/>
+      <w:r>
+        <w:rPr>
+          <w:rFonts w:hint="eastAsia"/>
+        </w:rPr>
+        <w:t>点</w:t>
       </w:r>
     </w:p>
     <w:p>
@@ -1502,7 +1869,21 @@
         <w:rPr>
           <w:rFonts w:hint="eastAsia"/>
         </w:rPr>
-        <w:t>萌萌点</w:t>
+        <w:t>萌</w:t>
+      </w:r>
+      <w:proofErr w:type="gramStart"/>
+      <w:r>
+        <w:rPr>
+          <w:rFonts w:hint="eastAsia"/>
+        </w:rPr>
+        <w:t>萌</w:t>
+      </w:r>
+      <w:proofErr w:type="gramEnd"/>
+      <w:r>
+        <w:rPr>
+          <w:rFonts w:hint="eastAsia"/>
+        </w:rPr>
+        <w:t>点</w:t>
       </w:r>
     </w:p>
     <w:p>
@@ -1514,11 +1895,19 @@
         </w:numPr>
         <w:ind w:firstLineChars="0"/>
       </w:pPr>
-      <w:r>
-        <w:rPr>
-          <w:rFonts w:hint="eastAsia"/>
-        </w:rPr>
-        <w:t xml:space="preserve">用户推贴一次将会被扣除 </w:t>
+      <w:proofErr w:type="gramStart"/>
+      <w:r>
+        <w:rPr>
+          <w:rFonts w:hint="eastAsia"/>
+        </w:rPr>
+        <w:t>用户推贴一次</w:t>
+      </w:r>
+      <w:proofErr w:type="gramEnd"/>
+      <w:r>
+        <w:rPr>
+          <w:rFonts w:hint="eastAsia"/>
+        </w:rPr>
+        <w:t xml:space="preserve">将会被扣除 </w:t>
       </w:r>
       <w:r>
         <w:t>1</w:t>
@@ -1533,7 +1922,21 @@
         <w:rPr>
           <w:rFonts w:hint="eastAsia"/>
         </w:rPr>
-        <w:t>萌萌点，可以重复推贴</w:t>
+        <w:t>萌</w:t>
+      </w:r>
+      <w:proofErr w:type="gramStart"/>
+      <w:r>
+        <w:rPr>
+          <w:rFonts w:hint="eastAsia"/>
+        </w:rPr>
+        <w:t>萌</w:t>
+      </w:r>
+      <w:proofErr w:type="gramEnd"/>
+      <w:r>
+        <w:rPr>
+          <w:rFonts w:hint="eastAsia"/>
+        </w:rPr>
+        <w:t>点，可以重复推贴</w:t>
       </w:r>
     </w:p>
     <w:p/>
@@ -1560,7 +1963,21 @@
         <w:rPr>
           <w:rFonts w:hint="eastAsia"/>
         </w:rPr>
-        <w:t xml:space="preserve">萌萌点低于 </w:t>
+        <w:t>萌</w:t>
+      </w:r>
+      <w:proofErr w:type="gramStart"/>
+      <w:r>
+        <w:rPr>
+          <w:rFonts w:hint="eastAsia"/>
+        </w:rPr>
+        <w:t>萌</w:t>
+      </w:r>
+      <w:proofErr w:type="gramEnd"/>
+      <w:r>
+        <w:rPr>
+          <w:rFonts w:hint="eastAsia"/>
+        </w:rPr>
+        <w:t xml:space="preserve">点低于 </w:t>
       </w:r>
       <w:r>
         <w:t xml:space="preserve">1000 </w:t>
@@ -1585,7 +2002,21 @@
         <w:rPr>
           <w:rFonts w:hint="eastAsia"/>
         </w:rPr>
-        <w:t xml:space="preserve">萌萌点低于 </w:t>
+        <w:t>萌</w:t>
+      </w:r>
+      <w:proofErr w:type="gramStart"/>
+      <w:r>
+        <w:rPr>
+          <w:rFonts w:hint="eastAsia"/>
+        </w:rPr>
+        <w:t>萌</w:t>
+      </w:r>
+      <w:proofErr w:type="gramEnd"/>
+      <w:r>
+        <w:rPr>
+          <w:rFonts w:hint="eastAsia"/>
+        </w:rPr>
+        <w:t xml:space="preserve">点低于 </w:t>
       </w:r>
       <w:r>
         <w:t xml:space="preserve">1100 </w:t>
@@ -1697,20 +2128,36 @@
       <w:r>
         <w:t xml:space="preserve"> 3 + </w:t>
       </w:r>
-      <w:r>
-        <w:rPr>
-          <w:rFonts w:hint="eastAsia"/>
-        </w:rPr>
-        <w:t>点赞数 ×</w:t>
+      <w:proofErr w:type="gramStart"/>
+      <w:r>
+        <w:rPr>
+          <w:rFonts w:hint="eastAsia"/>
+        </w:rPr>
+        <w:t>点赞数</w:t>
+      </w:r>
+      <w:proofErr w:type="gramEnd"/>
+      <w:r>
+        <w:rPr>
+          <w:rFonts w:hint="eastAsia"/>
+        </w:rPr>
+        <w:t xml:space="preserve"> ×</w:t>
       </w:r>
       <w:r>
         <w:t xml:space="preserve"> 7 + </w:t>
       </w:r>
-      <w:r>
-        <w:rPr>
-          <w:rFonts w:hint="eastAsia"/>
-        </w:rPr>
-        <w:t>推贴数 ×</w:t>
+      <w:proofErr w:type="gramStart"/>
+      <w:r>
+        <w:rPr>
+          <w:rFonts w:hint="eastAsia"/>
+        </w:rPr>
+        <w:t>推贴数</w:t>
+      </w:r>
+      <w:proofErr w:type="gramEnd"/>
+      <w:r>
+        <w:rPr>
+          <w:rFonts w:hint="eastAsia"/>
+        </w:rPr>
+        <w:t xml:space="preserve"> ×</w:t>
       </w:r>
       <w:r>
         <w:t xml:space="preserve"> 1007  – </w:t>
@@ -1719,7 +2166,21 @@
         <w:rPr>
           <w:rFonts w:hint="eastAsia"/>
         </w:rPr>
-        <w:t xml:space="preserve">发帖经过小时数 </w:t>
+        <w:t>发</w:t>
+      </w:r>
+      <w:proofErr w:type="gramStart"/>
+      <w:r>
+        <w:rPr>
+          <w:rFonts w:hint="eastAsia"/>
+        </w:rPr>
+        <w:t>帖经过</w:t>
+      </w:r>
+      <w:proofErr w:type="gramEnd"/>
+      <w:r>
+        <w:rPr>
+          <w:rFonts w:hint="eastAsia"/>
+        </w:rPr>
+        <w:t xml:space="preserve">小时数 </w:t>
       </w:r>
       <w:r>
         <w:t>/ 3</w:t>
@@ -1800,6 +2261,1293 @@
           <w:rFonts w:hint="eastAsia"/>
         </w:rPr>
         <w:t>，该帖子会被系统屏蔽，交由管理审核</w:t>
+      </w:r>
+    </w:p>
+    <w:p>
+      <w:pPr>
+        <w:pStyle w:val="a3"/>
+        <w:numPr>
+          <w:ilvl w:val="0"/>
+          <w:numId w:val="5"/>
+        </w:numPr>
+        <w:ind w:firstLineChars="0"/>
+      </w:pPr>
+      <w:r>
+        <w:rPr>
+          <w:rFonts w:hint="eastAsia"/>
+        </w:rPr>
+        <w:t xml:space="preserve">每天晚上 </w:t>
+      </w:r>
+      <w:r>
+        <w:t xml:space="preserve">12: 00 </w:t>
+      </w:r>
+      <w:r>
+        <w:rPr>
+          <w:rFonts w:hint="eastAsia"/>
+        </w:rPr>
+        <w:t xml:space="preserve">帖子池会清空一轮，留下昨天帖子热度值最高的 </w:t>
+      </w:r>
+      <w:r>
+        <w:t xml:space="preserve">17 </w:t>
+      </w:r>
+      <w:proofErr w:type="gramStart"/>
+      <w:r>
+        <w:rPr>
+          <w:rFonts w:hint="eastAsia"/>
+        </w:rPr>
+        <w:t>个</w:t>
+      </w:r>
+      <w:proofErr w:type="gramEnd"/>
+      <w:r>
+        <w:rPr>
+          <w:rFonts w:hint="eastAsia"/>
+        </w:rPr>
+        <w:t>帖子，热度值相同则都被推送</w:t>
+      </w:r>
+    </w:p>
+    <w:p/>
+    <w:p/>
+    <w:p>
+      <w:pPr>
+        <w:pStyle w:val="2"/>
+      </w:pPr>
+      <w:r>
+        <w:rPr>
+          <w:rFonts w:hint="eastAsia"/>
+        </w:rPr>
+        <w:t>用户协议：</w:t>
+      </w:r>
+    </w:p>
+    <w:p/>
+    <w:p>
+      <w:r>
+        <w:rPr>
+          <w:rFonts w:hint="eastAsia"/>
+        </w:rPr>
+        <w:t>当</w:t>
+      </w:r>
+      <w:proofErr w:type="gramStart"/>
+      <w:r>
+        <w:rPr>
+          <w:rFonts w:hint="eastAsia"/>
+        </w:rPr>
+        <w:t>您注册</w:t>
+      </w:r>
+      <w:proofErr w:type="gramEnd"/>
+      <w:r>
+        <w:rPr>
+          <w:rFonts w:hint="eastAsia"/>
+        </w:rPr>
+        <w:t xml:space="preserve">成为 </w:t>
+      </w:r>
+      <w:proofErr w:type="spellStart"/>
+      <w:r>
+        <w:t>KUNGalgame</w:t>
+      </w:r>
+      <w:proofErr w:type="spellEnd"/>
+      <w:r>
+        <w:t xml:space="preserve"> </w:t>
+      </w:r>
+      <w:r>
+        <w:rPr>
+          <w:rFonts w:hint="eastAsia"/>
+        </w:rPr>
+        <w:t>的会员时</w:t>
+      </w:r>
+      <w:r>
+        <w:rPr>
+          <w:rFonts w:hint="eastAsia"/>
+        </w:rPr>
+        <w:t>，您</w:t>
+      </w:r>
+      <w:r>
+        <w:rPr>
+          <w:rFonts w:hint="eastAsia"/>
+        </w:rPr>
+        <w:t>即</w:t>
+      </w:r>
+      <w:r>
+        <w:rPr>
+          <w:rFonts w:hint="eastAsia"/>
+        </w:rPr>
+        <w:t xml:space="preserve">成为 </w:t>
+      </w:r>
+      <w:proofErr w:type="spellStart"/>
+      <w:r>
+        <w:t>KUNGalgame</w:t>
+      </w:r>
+      <w:proofErr w:type="spellEnd"/>
+      <w:r>
+        <w:t xml:space="preserve"> </w:t>
+      </w:r>
+      <w:r>
+        <w:rPr>
+          <w:rFonts w:hint="eastAsia"/>
+        </w:rPr>
+        <w:t>的用户</w:t>
+      </w:r>
+      <w:r>
+        <w:rPr>
+          <w:rFonts w:hint="eastAsia"/>
+        </w:rPr>
+        <w:t>，</w:t>
+      </w:r>
+      <w:r>
+        <w:rPr>
+          <w:rFonts w:hint="eastAsia"/>
+        </w:rPr>
+        <w:t>这时</w:t>
+      </w:r>
+      <w:r>
+        <w:rPr>
+          <w:rFonts w:hint="eastAsia"/>
+        </w:rPr>
+        <w:t>我们认为您已经确认以下</w:t>
+      </w:r>
+      <w:r>
+        <w:rPr>
+          <w:rFonts w:hint="eastAsia"/>
+        </w:rPr>
+        <w:t>用户</w:t>
+      </w:r>
+      <w:r>
+        <w:rPr>
+          <w:rFonts w:hint="eastAsia"/>
+        </w:rPr>
+        <w:t>协议：</w:t>
+      </w:r>
+    </w:p>
+    <w:p/>
+    <w:p>
+      <w:pPr>
+        <w:pStyle w:val="a3"/>
+        <w:numPr>
+          <w:ilvl w:val="0"/>
+          <w:numId w:val="6"/>
+        </w:numPr>
+        <w:ind w:firstLineChars="0"/>
+      </w:pPr>
+      <w:r>
+        <w:rPr>
+          <w:rFonts w:hint="eastAsia"/>
+        </w:rPr>
+        <w:t xml:space="preserve">用户所发表的一切言论与 </w:t>
+      </w:r>
+      <w:proofErr w:type="spellStart"/>
+      <w:r>
+        <w:t>KUNGalgame</w:t>
+      </w:r>
+      <w:proofErr w:type="spellEnd"/>
+      <w:r>
+        <w:t xml:space="preserve"> </w:t>
+      </w:r>
+      <w:r>
+        <w:rPr>
+          <w:rFonts w:hint="eastAsia"/>
+        </w:rPr>
+        <w:t>没有任何关系</w:t>
+      </w:r>
+    </w:p>
+    <w:p>
+      <w:pPr>
+        <w:pStyle w:val="a3"/>
+        <w:numPr>
+          <w:ilvl w:val="0"/>
+          <w:numId w:val="6"/>
+        </w:numPr>
+        <w:ind w:firstLineChars="0"/>
+      </w:pPr>
+      <w:proofErr w:type="spellStart"/>
+      <w:r>
+        <w:rPr>
+          <w:rFonts w:hint="eastAsia"/>
+        </w:rPr>
+        <w:t>K</w:t>
+      </w:r>
+      <w:r>
+        <w:t>UNGalgame</w:t>
+      </w:r>
+      <w:proofErr w:type="spellEnd"/>
+      <w:r>
+        <w:t xml:space="preserve"> </w:t>
+      </w:r>
+      <w:r>
+        <w:rPr>
+          <w:rFonts w:hint="eastAsia"/>
+        </w:rPr>
+        <w:t>只是一个开源的、合作的</w:t>
+      </w:r>
+      <w:r>
+        <w:t xml:space="preserve"> Web </w:t>
+      </w:r>
+      <w:r>
+        <w:rPr>
+          <w:rFonts w:hint="eastAsia"/>
+        </w:rPr>
+        <w:t xml:space="preserve">开发项目，目的是供所有人学习 </w:t>
+      </w:r>
+      <w:r>
+        <w:t xml:space="preserve">Web </w:t>
+      </w:r>
+      <w:r>
+        <w:rPr>
+          <w:rFonts w:hint="eastAsia"/>
+        </w:rPr>
+        <w:t>知识</w:t>
+      </w:r>
+    </w:p>
+    <w:p>
+      <w:pPr>
+        <w:pStyle w:val="a3"/>
+        <w:numPr>
+          <w:ilvl w:val="0"/>
+          <w:numId w:val="6"/>
+        </w:numPr>
+        <w:ind w:firstLineChars="0"/>
+      </w:pPr>
+      <w:r>
+        <w:rPr>
+          <w:rFonts w:hint="eastAsia"/>
+        </w:rPr>
+        <w:t>用户做出不利于我们开源项目维护的行为时，我们有权对用户进行封禁</w:t>
+      </w:r>
+    </w:p>
+    <w:p>
+      <w:pPr>
+        <w:pStyle w:val="a3"/>
+        <w:numPr>
+          <w:ilvl w:val="0"/>
+          <w:numId w:val="6"/>
+        </w:numPr>
+        <w:ind w:firstLineChars="0"/>
+      </w:pPr>
+      <w:r>
+        <w:rPr>
+          <w:rFonts w:hint="eastAsia"/>
+        </w:rPr>
+        <w:t>因用户账号被盗等造成的损失，</w:t>
+      </w:r>
+      <w:proofErr w:type="spellStart"/>
+      <w:r>
+        <w:rPr>
+          <w:rFonts w:hint="eastAsia"/>
+        </w:rPr>
+        <w:t>K</w:t>
+      </w:r>
+      <w:r>
+        <w:t>UNGalgame</w:t>
+      </w:r>
+      <w:proofErr w:type="spellEnd"/>
+      <w:r>
+        <w:t xml:space="preserve"> </w:t>
+      </w:r>
+      <w:r>
+        <w:rPr>
+          <w:rFonts w:hint="eastAsia"/>
+        </w:rPr>
+        <w:t>概不承担</w:t>
+      </w:r>
+    </w:p>
+    <w:p/>
+    <w:p>
+      <w:pPr>
+        <w:rPr>
+          <w:rFonts w:hint="eastAsia"/>
+        </w:rPr>
+      </w:pPr>
+      <w:r>
+        <w:rPr>
+          <w:rFonts w:hint="eastAsia"/>
+        </w:rPr>
+        <w:t xml:space="preserve">协议版本 </w:t>
+      </w:r>
+      <w:r>
+        <w:t>2019/10/07</w:t>
+      </w:r>
+    </w:p>
+    <w:p>
+      <w:pPr>
+        <w:pStyle w:val="2"/>
+      </w:pPr>
+      <w:r>
+        <w:rPr>
+          <w:rFonts w:hint="eastAsia"/>
+        </w:rPr>
+        <w:lastRenderedPageBreak/>
+        <w:t>感谢名单：</w:t>
+      </w:r>
+    </w:p>
+    <w:p/>
+    <w:p>
+      <w:r>
+        <w:rPr>
+          <w:rFonts w:hint="eastAsia"/>
+        </w:rPr>
+        <w:t xml:space="preserve">在 </w:t>
+      </w:r>
+      <w:proofErr w:type="spellStart"/>
+      <w:r>
+        <w:t>KUNGalgame</w:t>
+      </w:r>
+      <w:proofErr w:type="spellEnd"/>
+      <w:r>
+        <w:rPr>
+          <w:rFonts w:hint="eastAsia"/>
+        </w:rPr>
+        <w:t xml:space="preserve"> 网站的设计中，我们参考了以下优秀网站的界面设计，其中有：</w:t>
+      </w:r>
+    </w:p>
+    <w:p/>
+    <w:p>
+      <w:pPr>
+        <w:widowControl/>
+        <w:jc w:val="left"/>
+        <w:rPr>
+          <w:rFonts w:hint="eastAsia"/>
+        </w:rPr>
+      </w:pPr>
+      <w:r>
+        <w:rPr>
+          <w:rFonts w:hint="eastAsia"/>
+        </w:rPr>
+        <w:t>Twitter（推特）</w:t>
+      </w:r>
+      <w:r>
+        <w:rPr>
+          <w:rFonts w:hint="eastAsia"/>
+        </w:rPr>
+        <w:t xml:space="preserve"> </w:t>
+      </w:r>
+      <w:r>
+        <w:t xml:space="preserve">- </w:t>
+      </w:r>
+      <w:r>
+        <w:rPr>
+          <w:rFonts w:hint="eastAsia"/>
+        </w:rPr>
+        <w:t>半透明设计、无限高度弹性盒</w:t>
+      </w:r>
+    </w:p>
+    <w:p>
+      <w:pPr>
+        <w:widowControl/>
+        <w:jc w:val="left"/>
+      </w:pPr>
+      <w:proofErr w:type="spellStart"/>
+      <w:r>
+        <w:t>Github</w:t>
+      </w:r>
+      <w:proofErr w:type="spellEnd"/>
+      <w:r>
+        <w:rPr>
+          <w:rFonts w:hint="eastAsia"/>
+        </w:rPr>
+        <w:t>（</w:t>
+      </w:r>
+      <w:proofErr w:type="spellStart"/>
+      <w:r>
+        <w:t>github</w:t>
+      </w:r>
+      <w:proofErr w:type="spellEnd"/>
+      <w:r>
+        <w:rPr>
+          <w:rFonts w:hint="eastAsia"/>
+        </w:rPr>
+        <w:t>）</w:t>
+      </w:r>
+      <w:r>
+        <w:rPr>
+          <w:rFonts w:hint="eastAsia"/>
+        </w:rPr>
+        <w:t xml:space="preserve"> </w:t>
+      </w:r>
+      <w:r>
+        <w:t xml:space="preserve">- </w:t>
+      </w:r>
+      <w:r>
+        <w:rPr>
+          <w:rFonts w:hint="eastAsia"/>
+        </w:rPr>
+        <w:t>配色</w:t>
+      </w:r>
+    </w:p>
+    <w:p>
+      <w:pPr>
+        <w:widowControl/>
+        <w:jc w:val="left"/>
+      </w:pPr>
+      <w:r>
+        <w:t>bbs.kfmax.com</w:t>
+      </w:r>
+      <w:r>
+        <w:rPr>
+          <w:rFonts w:hint="eastAsia"/>
+        </w:rPr>
+        <w:t>（</w:t>
+      </w:r>
+      <w:proofErr w:type="gramStart"/>
+      <w:r>
+        <w:rPr>
+          <w:rFonts w:hint="eastAsia"/>
+        </w:rPr>
+        <w:t>绯</w:t>
+      </w:r>
+      <w:proofErr w:type="gramEnd"/>
+      <w:r>
+        <w:rPr>
+          <w:rFonts w:hint="eastAsia"/>
+        </w:rPr>
+        <w:t>月）</w:t>
+      </w:r>
+      <w:r>
+        <w:rPr>
+          <w:rFonts w:hint="eastAsia"/>
+        </w:rPr>
+        <w:t xml:space="preserve"> </w:t>
+      </w:r>
+      <w:r>
+        <w:t xml:space="preserve">- </w:t>
+      </w:r>
+      <w:r>
+        <w:rPr>
+          <w:rFonts w:hint="eastAsia"/>
+        </w:rPr>
+        <w:t>用户信息分类</w:t>
+      </w:r>
+    </w:p>
+    <w:p>
+      <w:pPr>
+        <w:widowControl/>
+        <w:jc w:val="left"/>
+      </w:pPr>
+      <w:proofErr w:type="spellStart"/>
+      <w:r>
+        <w:t>Stackoverflow</w:t>
+      </w:r>
+      <w:proofErr w:type="spellEnd"/>
+      <w:r>
+        <w:t xml:space="preserve"> </w:t>
+      </w:r>
+      <w:r>
+        <w:rPr>
+          <w:rFonts w:hint="eastAsia"/>
+        </w:rPr>
+        <w:t>（</w:t>
+      </w:r>
+      <w:proofErr w:type="spellStart"/>
+      <w:r>
+        <w:t>Stackoverflow</w:t>
+      </w:r>
+      <w:proofErr w:type="spellEnd"/>
+      <w:r>
+        <w:rPr>
+          <w:rFonts w:hint="eastAsia"/>
+        </w:rPr>
+        <w:t xml:space="preserve">） </w:t>
+      </w:r>
+      <w:r>
+        <w:t xml:space="preserve">- </w:t>
+      </w:r>
+      <w:r>
+        <w:rPr>
+          <w:rFonts w:hint="eastAsia"/>
+        </w:rPr>
+        <w:t>页面板块的阴影</w:t>
+      </w:r>
+    </w:p>
+    <w:p>
+      <w:pPr>
+        <w:widowControl/>
+        <w:jc w:val="left"/>
+        <w:rPr>
+          <w:rFonts w:hint="eastAsia"/>
+        </w:rPr>
+      </w:pPr>
+      <w:proofErr w:type="spellStart"/>
+      <w:r>
+        <w:t>ChatGPT</w:t>
+      </w:r>
+      <w:proofErr w:type="spellEnd"/>
+      <w:r>
+        <w:t xml:space="preserve"> </w:t>
+      </w:r>
+      <w:r>
+        <w:rPr>
+          <w:rFonts w:hint="eastAsia"/>
+        </w:rPr>
+        <w:t>（</w:t>
+      </w:r>
+      <w:r>
+        <w:t xml:space="preserve">Open AI </w:t>
+      </w:r>
+      <w:proofErr w:type="spellStart"/>
+      <w:r>
+        <w:t>ChatGPT</w:t>
+      </w:r>
+      <w:proofErr w:type="spellEnd"/>
+      <w:r>
+        <w:rPr>
+          <w:rFonts w:hint="eastAsia"/>
+        </w:rPr>
+        <w:t xml:space="preserve">） </w:t>
+      </w:r>
+      <w:r>
+        <w:t xml:space="preserve">- </w:t>
+      </w:r>
+      <w:r>
+        <w:rPr>
+          <w:rFonts w:hint="eastAsia"/>
+        </w:rPr>
+        <w:t>布局中的各种技术问题</w:t>
+      </w:r>
+    </w:p>
+    <w:p>
+      <w:pPr>
+        <w:widowControl/>
+        <w:jc w:val="left"/>
+      </w:pPr>
+      <w:r>
+        <w:t>Google</w:t>
+      </w:r>
+      <w:r>
+        <w:rPr>
+          <w:rFonts w:hint="eastAsia"/>
+        </w:rPr>
+        <w:t xml:space="preserve">（谷歌） </w:t>
+      </w:r>
+      <w:r>
+        <w:t xml:space="preserve">- </w:t>
+      </w:r>
+      <w:r>
+        <w:rPr>
+          <w:rFonts w:hint="eastAsia"/>
+        </w:rPr>
+        <w:t>帖子详情页面</w:t>
+      </w:r>
+    </w:p>
+    <w:p>
+      <w:pPr>
+        <w:widowControl/>
+        <w:jc w:val="left"/>
+      </w:pPr>
+      <w:r>
+        <w:rPr>
+          <w:rFonts w:hint="eastAsia"/>
+        </w:rPr>
+        <w:t>Y</w:t>
+      </w:r>
+      <w:r>
+        <w:t>ou</w:t>
+      </w:r>
+      <w:r>
+        <w:rPr>
+          <w:rFonts w:hint="eastAsia"/>
+        </w:rPr>
+        <w:t>T</w:t>
+      </w:r>
+      <w:r>
+        <w:t xml:space="preserve">ube </w:t>
+      </w:r>
+      <w:r>
+        <w:rPr>
+          <w:rFonts w:hint="eastAsia"/>
+        </w:rPr>
+        <w:t xml:space="preserve">（油管） </w:t>
+      </w:r>
+      <w:r>
+        <w:t xml:space="preserve">- </w:t>
+      </w:r>
+      <w:r>
+        <w:rPr>
+          <w:rFonts w:hint="eastAsia"/>
+        </w:rPr>
+        <w:t>技术交流页面</w:t>
+      </w:r>
+    </w:p>
+    <w:p>
+      <w:pPr>
+        <w:widowControl/>
+        <w:jc w:val="left"/>
+        <w:rPr>
+          <w:rFonts w:hint="eastAsia"/>
+        </w:rPr>
+      </w:pPr>
+      <w:r>
+        <w:rPr>
+          <w:rFonts w:hint="eastAsia"/>
+        </w:rPr>
+        <w:t>A</w:t>
+      </w:r>
+      <w:r>
+        <w:t xml:space="preserve">dobe </w:t>
+      </w:r>
+      <w:r>
+        <w:rPr>
+          <w:rFonts w:hint="eastAsia"/>
+        </w:rPr>
+        <w:t>（</w:t>
+      </w:r>
+      <w:proofErr w:type="spellStart"/>
+      <w:r>
+        <w:rPr>
+          <w:rFonts w:hint="eastAsia"/>
+        </w:rPr>
+        <w:t>A</w:t>
+      </w:r>
+      <w:r>
+        <w:t>dobe</w:t>
+      </w:r>
+      <w:proofErr w:type="spellEnd"/>
+      <w:r>
+        <w:rPr>
+          <w:rFonts w:hint="eastAsia"/>
+        </w:rPr>
+        <w:t xml:space="preserve">） </w:t>
+      </w:r>
+      <w:r>
+        <w:t xml:space="preserve">- </w:t>
+      </w:r>
+      <w:r>
+        <w:rPr>
+          <w:rFonts w:hint="eastAsia"/>
+        </w:rPr>
+        <w:t xml:space="preserve">底部 </w:t>
+      </w:r>
+      <w:r>
+        <w:t>Footer</w:t>
+      </w:r>
+    </w:p>
+    <w:p>
+      <w:pPr>
+        <w:widowControl/>
+        <w:jc w:val="left"/>
+      </w:pPr>
+      <w:proofErr w:type="spellStart"/>
+      <w:r>
+        <w:t>Codepen</w:t>
+      </w:r>
+      <w:proofErr w:type="spellEnd"/>
+      <w:r>
+        <w:t xml:space="preserve"> </w:t>
+      </w:r>
+      <w:r>
+        <w:rPr>
+          <w:rFonts w:hint="eastAsia"/>
+        </w:rPr>
+        <w:t xml:space="preserve">中的众多案例 </w:t>
+      </w:r>
+      <w:r>
+        <w:t xml:space="preserve">– </w:t>
+      </w:r>
+      <w:r>
+        <w:rPr>
+          <w:rFonts w:hint="eastAsia"/>
+        </w:rPr>
+        <w:t>全部页面均有涉及</w:t>
+      </w:r>
+    </w:p>
+    <w:p>
+      <w:pPr>
+        <w:widowControl/>
+        <w:jc w:val="left"/>
+      </w:pPr>
+      <w:proofErr w:type="spellStart"/>
+      <w:r>
+        <w:t>Bilibili</w:t>
+      </w:r>
+      <w:proofErr w:type="spellEnd"/>
+      <w:r>
+        <w:t xml:space="preserve"> </w:t>
+      </w:r>
+      <w:r>
+        <w:rPr>
+          <w:rFonts w:hint="eastAsia"/>
+        </w:rPr>
+        <w:t>（B</w:t>
+      </w:r>
+      <w:r>
+        <w:t xml:space="preserve"> </w:t>
+      </w:r>
+      <w:r>
+        <w:rPr>
+          <w:rFonts w:hint="eastAsia"/>
+        </w:rPr>
+        <w:t>站）</w:t>
+      </w:r>
+      <w:r>
+        <w:t xml:space="preserve"> - </w:t>
+      </w:r>
+      <w:r>
+        <w:rPr>
+          <w:rFonts w:hint="eastAsia"/>
+        </w:rPr>
+        <w:t>头部导航条</w:t>
+      </w:r>
+    </w:p>
+    <w:p>
+      <w:pPr>
+        <w:widowControl/>
+        <w:jc w:val="left"/>
+        <w:rPr>
+          <w:rFonts w:hint="eastAsia"/>
+        </w:rPr>
+      </w:pPr>
+      <w:proofErr w:type="spellStart"/>
+      <w:r>
+        <w:rPr>
+          <w:rFonts w:hint="eastAsia"/>
+        </w:rPr>
+        <w:t>Y</w:t>
+      </w:r>
+      <w:r>
+        <w:t>mgal</w:t>
+      </w:r>
+      <w:proofErr w:type="spellEnd"/>
+      <w:r>
+        <w:t xml:space="preserve"> </w:t>
+      </w:r>
+      <w:r>
+        <w:rPr>
+          <w:rFonts w:hint="eastAsia"/>
+        </w:rPr>
+        <w:t>（</w:t>
+      </w:r>
+      <w:proofErr w:type="gramStart"/>
+      <w:r>
+        <w:rPr>
+          <w:rFonts w:hint="eastAsia"/>
+        </w:rPr>
+        <w:t>月幕</w:t>
+      </w:r>
+      <w:proofErr w:type="gramEnd"/>
+      <w:r>
+        <w:rPr>
+          <w:rFonts w:hint="eastAsia"/>
+        </w:rPr>
+        <w:t xml:space="preserve"> </w:t>
+      </w:r>
+      <w:proofErr w:type="spellStart"/>
+      <w:r>
+        <w:t>Galgame</w:t>
+      </w:r>
+      <w:proofErr w:type="spellEnd"/>
+      <w:r>
+        <w:rPr>
+          <w:rFonts w:hint="eastAsia"/>
+        </w:rPr>
+        <w:t xml:space="preserve">） </w:t>
+      </w:r>
+      <w:r>
+        <w:t xml:space="preserve">- </w:t>
+      </w:r>
+      <w:r>
+        <w:rPr>
+          <w:rFonts w:hint="eastAsia"/>
+        </w:rPr>
+        <w:t>头部导航条</w:t>
+      </w:r>
+    </w:p>
+    <w:p/>
+    <w:p>
+      <w:r>
+        <w:rPr>
+          <w:rFonts w:hint="eastAsia"/>
+        </w:rPr>
+        <w:t>虽然</w:t>
+      </w:r>
+      <w:r>
+        <w:rPr>
+          <w:rFonts w:hint="eastAsia"/>
+        </w:rPr>
+        <w:t>可能还参考了众多网站的设计，但是</w:t>
+      </w:r>
+      <w:r>
+        <w:rPr>
+          <w:rFonts w:hint="eastAsia"/>
+        </w:rPr>
+        <w:t>因为</w:t>
+      </w:r>
+      <w:r>
+        <w:rPr>
+          <w:rFonts w:hint="eastAsia"/>
+        </w:rPr>
+        <w:t>我在设计之初查看了众多的网站</w:t>
+      </w:r>
+      <w:r>
+        <w:rPr>
+          <w:rFonts w:hint="eastAsia"/>
+        </w:rPr>
+        <w:t>设计</w:t>
+      </w:r>
+      <w:r>
+        <w:rPr>
+          <w:rFonts w:hint="eastAsia"/>
+        </w:rPr>
+        <w:t>，</w:t>
+      </w:r>
+      <w:r>
+        <w:rPr>
+          <w:rFonts w:hint="eastAsia"/>
+        </w:rPr>
+        <w:t>却</w:t>
+      </w:r>
+      <w:r>
+        <w:rPr>
+          <w:rFonts w:hint="eastAsia"/>
+        </w:rPr>
+        <w:t>没有</w:t>
+      </w:r>
+      <w:proofErr w:type="gramStart"/>
+      <w:r>
+        <w:rPr>
+          <w:rFonts w:hint="eastAsia"/>
+        </w:rPr>
+        <w:t>做相关</w:t>
+      </w:r>
+      <w:proofErr w:type="gramEnd"/>
+      <w:r>
+        <w:rPr>
+          <w:rFonts w:hint="eastAsia"/>
+        </w:rPr>
+        <w:t>的记录，所以无法展示</w:t>
+      </w:r>
+    </w:p>
+    <w:p/>
+    <w:p/>
+    <w:p>
+      <w:r>
+        <w:rPr>
+          <w:rFonts w:hint="eastAsia"/>
+        </w:rPr>
+        <w:t xml:space="preserve">在 </w:t>
+      </w:r>
+      <w:proofErr w:type="spellStart"/>
+      <w:r>
+        <w:t>KUNGalgame</w:t>
+      </w:r>
+      <w:proofErr w:type="spellEnd"/>
+      <w:r>
+        <w:t xml:space="preserve"> </w:t>
+      </w:r>
+      <w:r>
+        <w:rPr>
+          <w:rFonts w:hint="eastAsia"/>
+        </w:rPr>
+        <w:t>网站的建设中，我们得到了以下人员的大力支持，其中有：</w:t>
+      </w:r>
+    </w:p>
+    <w:p/>
+    <w:p>
+      <w:pPr>
+        <w:widowControl/>
+        <w:jc w:val="left"/>
+      </w:pPr>
+      <w:r>
+        <w:t xml:space="preserve">ACGNGAME </w:t>
+      </w:r>
+      <w:r>
+        <w:rPr>
+          <w:rFonts w:hint="eastAsia"/>
+        </w:rPr>
+        <w:t>（</w:t>
+      </w:r>
+      <w:proofErr w:type="spellStart"/>
+      <w:r>
+        <w:rPr>
+          <w:rFonts w:hint="eastAsia"/>
+        </w:rPr>
+        <w:t>Ga</w:t>
+      </w:r>
+      <w:r>
+        <w:t>lworld</w:t>
+      </w:r>
+      <w:proofErr w:type="spellEnd"/>
+      <w:r>
+        <w:rPr>
+          <w:rFonts w:hint="eastAsia"/>
+        </w:rPr>
+        <w:t>）站长</w:t>
+      </w:r>
+    </w:p>
+    <w:p>
+      <w:pPr>
+        <w:widowControl/>
+        <w:jc w:val="left"/>
+      </w:pPr>
+      <w:proofErr w:type="spellStart"/>
+      <w:r>
+        <w:t>Shinnku</w:t>
+      </w:r>
+      <w:proofErr w:type="spellEnd"/>
+      <w:r>
+        <w:t xml:space="preserve"> </w:t>
+      </w:r>
+      <w:r>
+        <w:rPr>
+          <w:rFonts w:hint="eastAsia"/>
+        </w:rPr>
+        <w:t>（失落的小站）站长</w:t>
+      </w:r>
+    </w:p>
+    <w:p>
+      <w:pPr>
+        <w:widowControl/>
+        <w:jc w:val="left"/>
+      </w:pPr>
+      <w:proofErr w:type="spellStart"/>
+      <w:r>
+        <w:rPr>
+          <w:rFonts w:hint="eastAsia"/>
+        </w:rPr>
+        <w:t>Y</w:t>
+      </w:r>
+      <w:r>
+        <w:t>mgal</w:t>
+      </w:r>
+      <w:proofErr w:type="spellEnd"/>
+      <w:r>
+        <w:t xml:space="preserve"> </w:t>
+      </w:r>
+      <w:r>
+        <w:rPr>
+          <w:rFonts w:hint="eastAsia"/>
+        </w:rPr>
+        <w:t>（</w:t>
+      </w:r>
+      <w:proofErr w:type="gramStart"/>
+      <w:r>
+        <w:rPr>
+          <w:rFonts w:hint="eastAsia"/>
+        </w:rPr>
+        <w:t>月幕</w:t>
+      </w:r>
+      <w:proofErr w:type="gramEnd"/>
+      <w:r>
+        <w:rPr>
+          <w:rFonts w:hint="eastAsia"/>
+        </w:rPr>
+        <w:t xml:space="preserve"> </w:t>
+      </w:r>
+      <w:proofErr w:type="spellStart"/>
+      <w:r>
+        <w:t>Galgame</w:t>
+      </w:r>
+      <w:proofErr w:type="spellEnd"/>
+      <w:r>
+        <w:rPr>
+          <w:rFonts w:hint="eastAsia"/>
+        </w:rPr>
+        <w:t>）站长</w:t>
+      </w:r>
+    </w:p>
+    <w:p/>
+    <w:p>
+      <w:pPr>
+        <w:rPr>
+          <w:rFonts w:hint="eastAsia"/>
+        </w:rPr>
+      </w:pPr>
+    </w:p>
+    <w:p>
+      <w:r>
+        <w:rPr>
+          <w:rFonts w:hint="eastAsia"/>
+        </w:rPr>
+        <w:t>以及</w:t>
+      </w:r>
+      <w:proofErr w:type="gramStart"/>
+      <w:r>
+        <w:rPr>
+          <w:rFonts w:hint="eastAsia"/>
+        </w:rPr>
+        <w:t>鲲</w:t>
+      </w:r>
+      <w:proofErr w:type="gramEnd"/>
+      <w:r>
+        <w:rPr>
+          <w:rFonts w:hint="eastAsia"/>
+        </w:rPr>
+        <w:t xml:space="preserve">的 </w:t>
+      </w:r>
+      <w:proofErr w:type="spellStart"/>
+      <w:r>
+        <w:rPr>
+          <w:rFonts w:hint="eastAsia"/>
+        </w:rPr>
+        <w:t>g</w:t>
+      </w:r>
+      <w:r>
+        <w:t>algame</w:t>
+      </w:r>
+      <w:proofErr w:type="spellEnd"/>
+      <w:r>
+        <w:t xml:space="preserve"> </w:t>
+      </w:r>
+      <w:r>
+        <w:rPr>
+          <w:rFonts w:hint="eastAsia"/>
+        </w:rPr>
+        <w:t>交流群（Q</w:t>
+      </w:r>
+      <w:r>
+        <w:t>Q</w:t>
+      </w:r>
+      <w:r>
+        <w:rPr>
+          <w:rFonts w:hint="eastAsia"/>
+        </w:rPr>
+        <w:t>），和</w:t>
+      </w:r>
+      <w:proofErr w:type="gramStart"/>
+      <w:r>
+        <w:rPr>
+          <w:rFonts w:hint="eastAsia"/>
+        </w:rPr>
+        <w:t>鲲</w:t>
+      </w:r>
+      <w:proofErr w:type="gramEnd"/>
+      <w:r>
+        <w:rPr>
+          <w:rFonts w:hint="eastAsia"/>
+        </w:rPr>
+        <w:t xml:space="preserve">的 </w:t>
+      </w:r>
+      <w:proofErr w:type="spellStart"/>
+      <w:r>
+        <w:t>galgame</w:t>
+      </w:r>
+      <w:proofErr w:type="spellEnd"/>
+      <w:r>
+        <w:t xml:space="preserve"> </w:t>
+      </w:r>
+      <w:r>
+        <w:rPr>
+          <w:rFonts w:hint="eastAsia"/>
+        </w:rPr>
+        <w:t>交流群（T</w:t>
+      </w:r>
+      <w:r>
+        <w:t>elegram</w:t>
+      </w:r>
+      <w:r>
+        <w:rPr>
+          <w:rFonts w:hint="eastAsia"/>
+        </w:rPr>
+        <w:t>），以及其它众多人员的相关支持，在这里我们对他们的建议和纠错表示衷心的感谢。</w:t>
+      </w:r>
+    </w:p>
+    <w:p/>
+    <w:p>
+      <w:pPr>
+        <w:rPr>
+          <w:rFonts w:hint="eastAsia"/>
+        </w:rPr>
+      </w:pPr>
+    </w:p>
+    <w:p>
+      <w:r>
+        <w:rPr>
+          <w:rFonts w:hint="eastAsia"/>
+        </w:rPr>
+        <w:t>我们的网站会秉承萌</w:t>
+      </w:r>
+      <w:proofErr w:type="gramStart"/>
+      <w:r>
+        <w:rPr>
+          <w:rFonts w:hint="eastAsia"/>
+        </w:rPr>
+        <w:t>萌</w:t>
+      </w:r>
+      <w:proofErr w:type="gramEnd"/>
+      <w:r>
+        <w:rPr>
+          <w:rFonts w:hint="eastAsia"/>
+        </w:rPr>
+        <w:t xml:space="preserve">（美好）、开源、免费的建立原则，不断完善和更新，您可以在 </w:t>
+      </w:r>
+      <w:proofErr w:type="spellStart"/>
+      <w:r>
+        <w:t>github</w:t>
+      </w:r>
+      <w:proofErr w:type="spellEnd"/>
+      <w:r>
+        <w:t xml:space="preserve"> </w:t>
+      </w:r>
+      <w:r>
+        <w:rPr>
+          <w:rFonts w:hint="eastAsia"/>
+        </w:rPr>
+        <w:t>看到我们的项目</w:t>
+      </w:r>
+      <w:r>
+        <w:rPr>
+          <w:rFonts w:hint="eastAsia"/>
+        </w:rPr>
+        <w:t>：</w:t>
+      </w:r>
+    </w:p>
+    <w:p/>
+    <w:p>
+      <w:r>
+        <w:rPr>
+          <w:rFonts w:hint="eastAsia"/>
+        </w:rPr>
+        <w:t>纯</w:t>
+      </w:r>
+      <w:r>
+        <w:rPr>
+          <w:rFonts w:hint="eastAsia"/>
+        </w:rPr>
+        <w:t xml:space="preserve"> </w:t>
+      </w:r>
+      <w:r>
+        <w:t xml:space="preserve">HTML + </w:t>
+      </w:r>
+      <w:r>
+        <w:rPr>
+          <w:rFonts w:hint="eastAsia"/>
+        </w:rPr>
+        <w:t>C</w:t>
+      </w:r>
+      <w:r>
+        <w:t>SS</w:t>
+      </w:r>
+      <w:r>
+        <w:rPr>
+          <w:rFonts w:hint="eastAsia"/>
+        </w:rPr>
+        <w:t>实现：</w:t>
+      </w:r>
+      <w:proofErr w:type="spellStart"/>
+      <w:r>
+        <w:t>k</w:t>
+      </w:r>
+      <w:r>
+        <w:t>ungalgame</w:t>
+      </w:r>
+      <w:proofErr w:type="spellEnd"/>
+      <w:r>
+        <w:t>-pure-</w:t>
+      </w:r>
+      <w:proofErr w:type="spellStart"/>
+      <w:r>
+        <w:t>css</w:t>
+      </w:r>
+      <w:proofErr w:type="spellEnd"/>
+    </w:p>
+    <w:p>
+      <w:pPr>
+        <w:rPr>
+          <w:rFonts w:hint="eastAsia"/>
+        </w:rPr>
+      </w:pPr>
+      <w:r>
+        <w:t>Vue</w:t>
+      </w:r>
+      <w:r>
+        <w:t xml:space="preserve"> + </w:t>
+      </w:r>
+      <w:proofErr w:type="spellStart"/>
+      <w:r>
+        <w:t>Vite</w:t>
+      </w:r>
+      <w:proofErr w:type="spellEnd"/>
+      <w:r>
+        <w:t xml:space="preserve"> + </w:t>
+      </w:r>
+      <w:proofErr w:type="spellStart"/>
+      <w:r>
+        <w:t>ts</w:t>
+      </w:r>
+      <w:proofErr w:type="spellEnd"/>
+      <w:r>
+        <w:t xml:space="preserve"> + </w:t>
+      </w:r>
+      <w:proofErr w:type="spellStart"/>
+      <w:r>
+        <w:t>pinia</w:t>
+      </w:r>
+      <w:proofErr w:type="spellEnd"/>
+      <w:r>
+        <w:t xml:space="preserve"> </w:t>
+      </w:r>
+      <w:r>
+        <w:rPr>
+          <w:rFonts w:hint="eastAsia"/>
+        </w:rPr>
+        <w:t>实现：</w:t>
+      </w:r>
+      <w:proofErr w:type="spellStart"/>
+      <w:r>
+        <w:t>k</w:t>
+      </w:r>
+      <w:r>
+        <w:t>ungalgame-vue</w:t>
+      </w:r>
+      <w:proofErr w:type="spellEnd"/>
+    </w:p>
+    <w:p/>
+    <w:p>
+      <w:r>
+        <w:rPr>
+          <w:rFonts w:hint="eastAsia"/>
+        </w:rPr>
+        <w:t>后端由于安全因素，暂不开源，后续如果技术过硬，我们仍然会开源！</w:t>
+      </w:r>
+    </w:p>
+    <w:p>
+      <w:pPr>
+        <w:rPr>
+          <w:rFonts w:hint="eastAsia"/>
+        </w:rPr>
+      </w:pPr>
+    </w:p>
+    <w:p>
+      <w:pPr>
+        <w:rPr>
+          <w:rFonts w:hint="eastAsia"/>
+        </w:rPr>
+      </w:pPr>
+      <w:r>
+        <w:rPr>
+          <w:rFonts w:hint="eastAsia"/>
+        </w:rPr>
+        <w:t>不嫌弃的话，您可以</w:t>
+      </w:r>
+      <w:r>
+        <w:rPr>
+          <w:rFonts w:hint="eastAsia"/>
+        </w:rPr>
+        <w:t xml:space="preserve">给 </w:t>
+      </w:r>
+      <w:proofErr w:type="spellStart"/>
+      <w:r>
+        <w:t>github</w:t>
+      </w:r>
+      <w:proofErr w:type="spellEnd"/>
+      <w:r>
+        <w:t xml:space="preserve"> </w:t>
+      </w:r>
+      <w:r>
+        <w:rPr>
+          <w:rFonts w:hint="eastAsia"/>
+        </w:rPr>
+        <w:t>的项目</w:t>
+      </w:r>
+      <w:r>
+        <w:rPr>
+          <w:rFonts w:hint="eastAsia"/>
+        </w:rPr>
+        <w:t xml:space="preserve">点一个 </w:t>
+      </w:r>
+      <w:r>
+        <w:t>star</w:t>
+      </w:r>
+      <w:r>
+        <w:rPr>
+          <w:rFonts w:hint="eastAsia"/>
+        </w:rPr>
+        <w:t>，当作对我们的支持。</w:t>
       </w:r>
     </w:p>
     <w:sectPr>
@@ -2171,6 +3919,95 @@
     </w:lvl>
   </w:abstractNum>
   <w:abstractNum w:abstractNumId="4" w15:restartNumberingAfterBreak="0">
+    <w:nsid w:val="5FD06E58"/>
+    <w:multiLevelType w:val="hybridMultilevel"/>
+    <w:tmpl w:val="5C44EFAC"/>
+    <w:lvl w:ilvl="0" w:tplc="C0FC36C4">
+      <w:start w:val="1"/>
+      <w:numFmt w:val="decimal"/>
+      <w:lvlText w:val="%1."/>
+      <w:lvlJc w:val="left"/>
+      <w:pPr>
+        <w:ind w:left="360" w:hanging="360"/>
+      </w:pPr>
+      <w:rPr>
+        <w:rFonts w:hint="default"/>
+      </w:rPr>
+    </w:lvl>
+    <w:lvl w:ilvl="1" w:tplc="04090019" w:tentative="1">
+      <w:start w:val="1"/>
+      <w:numFmt w:val="lowerLetter"/>
+      <w:lvlText w:val="%2)"/>
+      <w:lvlJc w:val="left"/>
+      <w:pPr>
+        <w:ind w:left="880" w:hanging="440"/>
+      </w:pPr>
+    </w:lvl>
+    <w:lvl w:ilvl="2" w:tplc="0409001B" w:tentative="1">
+      <w:start w:val="1"/>
+      <w:numFmt w:val="lowerRoman"/>
+      <w:lvlText w:val="%3."/>
+      <w:lvlJc w:val="right"/>
+      <w:pPr>
+        <w:ind w:left="1320" w:hanging="440"/>
+      </w:pPr>
+    </w:lvl>
+    <w:lvl w:ilvl="3" w:tplc="0409000F" w:tentative="1">
+      <w:start w:val="1"/>
+      <w:numFmt w:val="decimal"/>
+      <w:lvlText w:val="%4."/>
+      <w:lvlJc w:val="left"/>
+      <w:pPr>
+        <w:ind w:left="1760" w:hanging="440"/>
+      </w:pPr>
+    </w:lvl>
+    <w:lvl w:ilvl="4" w:tplc="04090019" w:tentative="1">
+      <w:start w:val="1"/>
+      <w:numFmt w:val="lowerLetter"/>
+      <w:lvlText w:val="%5)"/>
+      <w:lvlJc w:val="left"/>
+      <w:pPr>
+        <w:ind w:left="2200" w:hanging="440"/>
+      </w:pPr>
+    </w:lvl>
+    <w:lvl w:ilvl="5" w:tplc="0409001B" w:tentative="1">
+      <w:start w:val="1"/>
+      <w:numFmt w:val="lowerRoman"/>
+      <w:lvlText w:val="%6."/>
+      <w:lvlJc w:val="right"/>
+      <w:pPr>
+        <w:ind w:left="2640" w:hanging="440"/>
+      </w:pPr>
+    </w:lvl>
+    <w:lvl w:ilvl="6" w:tplc="0409000F" w:tentative="1">
+      <w:start w:val="1"/>
+      <w:numFmt w:val="decimal"/>
+      <w:lvlText w:val="%7."/>
+      <w:lvlJc w:val="left"/>
+      <w:pPr>
+        <w:ind w:left="3080" w:hanging="440"/>
+      </w:pPr>
+    </w:lvl>
+    <w:lvl w:ilvl="7" w:tplc="04090019" w:tentative="1">
+      <w:start w:val="1"/>
+      <w:numFmt w:val="lowerLetter"/>
+      <w:lvlText w:val="%8)"/>
+      <w:lvlJc w:val="left"/>
+      <w:pPr>
+        <w:ind w:left="3520" w:hanging="440"/>
+      </w:pPr>
+    </w:lvl>
+    <w:lvl w:ilvl="8" w:tplc="0409001B" w:tentative="1">
+      <w:start w:val="1"/>
+      <w:numFmt w:val="lowerRoman"/>
+      <w:lvlText w:val="%9."/>
+      <w:lvlJc w:val="right"/>
+      <w:pPr>
+        <w:ind w:left="3960" w:hanging="440"/>
+      </w:pPr>
+    </w:lvl>
+  </w:abstractNum>
+  <w:abstractNum w:abstractNumId="5" w15:restartNumberingAfterBreak="0">
     <w:nsid w:val="762657D9"/>
     <w:multiLevelType w:val="hybridMultilevel"/>
     <w:tmpl w:val="FE0809E2"/>
@@ -2272,6 +4109,9 @@
     <w:abstractNumId w:val="1"/>
   </w:num>
   <w:num w:numId="5" w16cid:durableId="90245681">
+    <w:abstractNumId w:val="5"/>
+  </w:num>
+  <w:num w:numId="6" w16cid:durableId="649559294">
     <w:abstractNumId w:val="4"/>
   </w:num>
 </w:numbering>
@@ -2725,7 +4565,6 @@
   <w:style w:type="character" w:default="1" w:styleId="a0">
     <w:name w:val="Default Paragraph Font"/>
     <w:uiPriority w:val="1"/>
-    <w:semiHidden/>
     <w:unhideWhenUsed/>
   </w:style>
   <w:style w:type="table" w:default="1" w:styleId="a1">

</xml_diff>